<commit_message>
Add TA's comments to heuristic_evaluation_sheet.docx
Add TA's comments to heuristic_evaluation_sheet.docx
</commit_message>
<xml_diff>
--- a/evaluations/heuristic_evaluation_sheet.docx
+++ b/evaluations/heuristic_evaluation_sheet.docx
@@ -1165,7 +1165,13 @@
               <w:rPr>
                 <w:rFonts w:ascii="Arial" w:hAnsi="Arial"/>
               </w:rPr>
-              <w:t>consistency and standards</w:t>
+              <w:t>C</w:t>
+            </w:r>
+            <w:r>
+              <w:rPr>
+                <w:rFonts w:ascii="Arial" w:hAnsi="Arial"/>
+              </w:rPr>
+              <w:t>onsistency and standards</w:t>
             </w:r>
           </w:p>
         </w:tc>
@@ -1313,7 +1319,13 @@
               <w:rPr>
                 <w:rFonts w:ascii="Arial" w:hAnsi="Arial"/>
               </w:rPr>
-              <w:t>consistency and standards</w:t>
+              <w:t>C</w:t>
+            </w:r>
+            <w:r>
+              <w:rPr>
+                <w:rFonts w:ascii="Arial" w:hAnsi="Arial"/>
+              </w:rPr>
+              <w:t>onsistency and standards</w:t>
             </w:r>
           </w:p>
         </w:tc>
@@ -1639,7 +1651,13 @@
               <w:rPr>
                 <w:rFonts w:ascii="Arial" w:hAnsi="Arial"/>
               </w:rPr>
-              <w:t>consistency and standards</w:t>
+              <w:t>C</w:t>
+            </w:r>
+            <w:r>
+              <w:rPr>
+                <w:rFonts w:ascii="Arial" w:hAnsi="Arial"/>
+              </w:rPr>
+              <w:t>onsistency and standards</w:t>
             </w:r>
           </w:p>
         </w:tc>
@@ -2273,7 +2291,19 @@
               <w:rPr>
                 <w:rFonts w:ascii="Arial" w:hAnsi="Arial"/>
               </w:rPr>
-              <w:t>Help and documentation + visibility of system status</w:t>
+              <w:t xml:space="preserve">Help and documentation + </w:t>
+            </w:r>
+            <w:r>
+              <w:rPr>
+                <w:rFonts w:ascii="Arial" w:hAnsi="Arial"/>
+              </w:rPr>
+              <w:t>V</w:t>
+            </w:r>
+            <w:r>
+              <w:rPr>
+                <w:rFonts w:ascii="Arial" w:hAnsi="Arial"/>
+              </w:rPr>
+              <w:t>isibility of system status</w:t>
             </w:r>
           </w:p>
         </w:tc>
@@ -2369,11 +2399,39 @@
           <w:rFonts w:ascii="Arial" w:hAnsi="Arial" w:cs="Arial"/>
         </w:rPr>
       </w:pPr>
+      <w:proofErr w:type="spellStart"/>
+      <w:proofErr w:type="gramStart"/>
       <w:r>
         <w:rPr>
           <w:rFonts w:ascii="Arial" w:hAnsi="Arial" w:cs="Arial"/>
         </w:rPr>
-        <w:t>Name:__________________________</w:t>
+        <w:t>Name:_</w:t>
+      </w:r>
+      <w:proofErr w:type="gramEnd"/>
+      <w:r>
+        <w:rPr>
+          <w:rFonts w:ascii="Arial" w:hAnsi="Arial" w:cs="Arial"/>
+        </w:rPr>
+        <w:t>___</w:t>
+      </w:r>
+      <w:r>
+        <w:rPr>
+          <w:rFonts w:ascii="Arial" w:hAnsi="Arial" w:cs="Arial"/>
+        </w:rPr>
+        <w:t>TA’s</w:t>
+      </w:r>
+      <w:proofErr w:type="spellEnd"/>
+      <w:r>
+        <w:rPr>
+          <w:rFonts w:ascii="Arial" w:hAnsi="Arial" w:cs="Arial"/>
+        </w:rPr>
+        <w:t xml:space="preserve"> evaluation</w:t>
+      </w:r>
+      <w:r>
+        <w:rPr>
+          <w:rFonts w:ascii="Arial" w:hAnsi="Arial" w:cs="Arial"/>
+        </w:rPr>
+        <w:t>__________</w:t>
       </w:r>
       <w:r>
         <w:rPr>
@@ -2646,6 +2704,60 @@
                 <w:rFonts w:ascii="Arial" w:hAnsi="Arial"/>
               </w:rPr>
             </w:pPr>
+            <w:r>
+              <w:rPr>
+                <w:rFonts w:ascii="Arial" w:hAnsi="Arial"/>
+              </w:rPr>
+              <w:t>The g</w:t>
+            </w:r>
+            <w:r>
+              <w:rPr>
+                <w:rFonts w:ascii="Arial" w:hAnsi="Arial"/>
+              </w:rPr>
+              <w:t xml:space="preserve">hosts </w:t>
+            </w:r>
+            <w:r>
+              <w:rPr>
+                <w:rFonts w:ascii="Arial" w:hAnsi="Arial"/>
+              </w:rPr>
+              <w:t>do not</w:t>
+            </w:r>
+            <w:r>
+              <w:rPr>
+                <w:rFonts w:ascii="Arial" w:hAnsi="Arial"/>
+              </w:rPr>
+              <w:t xml:space="preserve"> interact with </w:t>
+            </w:r>
+            <w:r>
+              <w:rPr>
+                <w:rFonts w:ascii="Arial" w:hAnsi="Arial"/>
+              </w:rPr>
+              <w:t>P</w:t>
+            </w:r>
+            <w:r>
+              <w:rPr>
+                <w:rFonts w:ascii="Arial" w:hAnsi="Arial"/>
+              </w:rPr>
+              <w:t>ac-</w:t>
+            </w:r>
+            <w:r>
+              <w:rPr>
+                <w:rFonts w:ascii="Arial" w:hAnsi="Arial"/>
+              </w:rPr>
+              <w:t>M</w:t>
+            </w:r>
+            <w:r>
+              <w:rPr>
+                <w:rFonts w:ascii="Arial" w:hAnsi="Arial"/>
+              </w:rPr>
+              <w:t>an</w:t>
+            </w:r>
+            <w:r>
+              <w:rPr>
+                <w:rFonts w:ascii="Arial" w:hAnsi="Arial"/>
+              </w:rPr>
+              <w:t>.</w:t>
+            </w:r>
           </w:p>
         </w:tc>
         <w:tc>
@@ -2658,6 +2770,18 @@
                 <w:rFonts w:ascii="Arial" w:hAnsi="Arial"/>
               </w:rPr>
             </w:pPr>
+            <w:r>
+              <w:rPr>
+                <w:rFonts w:ascii="Arial" w:hAnsi="Arial"/>
+              </w:rPr>
+              <w:t>C</w:t>
+            </w:r>
+            <w:r>
+              <w:rPr>
+                <w:rFonts w:ascii="Arial" w:hAnsi="Arial"/>
+              </w:rPr>
+              <w:t>onsistency and standards</w:t>
+            </w:r>
           </w:p>
         </w:tc>
         <w:tc>
@@ -2670,6 +2794,12 @@
                 <w:rFonts w:ascii="Arial" w:hAnsi="Arial"/>
               </w:rPr>
             </w:pPr>
+            <w:r>
+              <w:rPr>
+                <w:rFonts w:ascii="Arial" w:hAnsi="Arial"/>
+              </w:rPr>
+              <w:t>4</w:t>
+            </w:r>
           </w:p>
         </w:tc>
         <w:tc>
@@ -2682,6 +2812,12 @@
                 <w:rFonts w:ascii="Arial" w:hAnsi="Arial"/>
               </w:rPr>
             </w:pPr>
+            <w:r>
+              <w:rPr>
+                <w:rFonts w:ascii="Arial" w:hAnsi="Arial"/>
+              </w:rPr>
+              <w:t>4</w:t>
+            </w:r>
           </w:p>
         </w:tc>
         <w:tc>
@@ -2694,6 +2830,12 @@
                 <w:rFonts w:ascii="Arial" w:hAnsi="Arial"/>
               </w:rPr>
             </w:pPr>
+            <w:r>
+              <w:rPr>
+                <w:rFonts w:ascii="Arial" w:hAnsi="Arial"/>
+              </w:rPr>
+              <w:t>4</w:t>
+            </w:r>
           </w:p>
         </w:tc>
         <w:tc>
@@ -2706,6 +2848,12 @@
                 <w:rFonts w:ascii="Arial" w:hAnsi="Arial"/>
               </w:rPr>
             </w:pPr>
+            <w:r>
+              <w:rPr>
+                <w:rFonts w:ascii="Arial" w:hAnsi="Arial"/>
+              </w:rPr>
+              <w:t>4</w:t>
+            </w:r>
           </w:p>
         </w:tc>
       </w:tr>
@@ -2746,6 +2894,24 @@
                 <w:rFonts w:ascii="Arial" w:hAnsi="Arial"/>
               </w:rPr>
             </w:pPr>
+            <w:r>
+              <w:rPr>
+                <w:rFonts w:ascii="Arial" w:hAnsi="Arial"/>
+              </w:rPr>
+              <w:t>There are n</w:t>
+            </w:r>
+            <w:r>
+              <w:rPr>
+                <w:rFonts w:ascii="Arial" w:hAnsi="Arial"/>
+              </w:rPr>
+              <w:t>o coins</w:t>
+            </w:r>
+            <w:r>
+              <w:rPr>
+                <w:rFonts w:ascii="Arial" w:hAnsi="Arial"/>
+              </w:rPr>
+              <w:t>.</w:t>
+            </w:r>
           </w:p>
         </w:tc>
         <w:tc>
@@ -2758,6 +2924,18 @@
                 <w:rFonts w:ascii="Arial" w:hAnsi="Arial"/>
               </w:rPr>
             </w:pPr>
+            <w:r>
+              <w:rPr>
+                <w:rFonts w:ascii="Arial" w:hAnsi="Arial"/>
+              </w:rPr>
+              <w:t>C</w:t>
+            </w:r>
+            <w:r>
+              <w:rPr>
+                <w:rFonts w:ascii="Arial" w:hAnsi="Arial"/>
+              </w:rPr>
+              <w:t>onsistency and standards</w:t>
+            </w:r>
           </w:p>
         </w:tc>
         <w:tc>
@@ -2770,6 +2948,12 @@
                 <w:rFonts w:ascii="Arial" w:hAnsi="Arial"/>
               </w:rPr>
             </w:pPr>
+            <w:r>
+              <w:rPr>
+                <w:rFonts w:ascii="Arial" w:hAnsi="Arial"/>
+              </w:rPr>
+              <w:t>4</w:t>
+            </w:r>
           </w:p>
         </w:tc>
         <w:tc>
@@ -2782,6 +2966,12 @@
                 <w:rFonts w:ascii="Arial" w:hAnsi="Arial"/>
               </w:rPr>
             </w:pPr>
+            <w:r>
+              <w:rPr>
+                <w:rFonts w:ascii="Arial" w:hAnsi="Arial"/>
+              </w:rPr>
+              <w:t>4</w:t>
+            </w:r>
           </w:p>
         </w:tc>
         <w:tc>
@@ -2794,6 +2984,12 @@
                 <w:rFonts w:ascii="Arial" w:hAnsi="Arial"/>
               </w:rPr>
             </w:pPr>
+            <w:r>
+              <w:rPr>
+                <w:rFonts w:ascii="Arial" w:hAnsi="Arial"/>
+              </w:rPr>
+              <w:t>4</w:t>
+            </w:r>
           </w:p>
         </w:tc>
         <w:tc>
@@ -2806,6 +3002,12 @@
                 <w:rFonts w:ascii="Arial" w:hAnsi="Arial"/>
               </w:rPr>
             </w:pPr>
+            <w:r>
+              <w:rPr>
+                <w:rFonts w:ascii="Arial" w:hAnsi="Arial"/>
+              </w:rPr>
+              <w:t>4</w:t>
+            </w:r>
           </w:p>
         </w:tc>
       </w:tr>
@@ -2846,6 +3048,24 @@
                 <w:rFonts w:ascii="Arial" w:hAnsi="Arial"/>
               </w:rPr>
             </w:pPr>
+            <w:r>
+              <w:rPr>
+                <w:rFonts w:ascii="Arial" w:hAnsi="Arial"/>
+              </w:rPr>
+              <w:t>The t</w:t>
+            </w:r>
+            <w:r>
+              <w:rPr>
+                <w:rFonts w:ascii="Arial" w:hAnsi="Arial"/>
+              </w:rPr>
+              <w:t>heme could make more sense</w:t>
+            </w:r>
+            <w:r>
+              <w:rPr>
+                <w:rFonts w:ascii="Arial" w:hAnsi="Arial"/>
+              </w:rPr>
+              <w:t>. Why are there glowing multi-coloured walls?</w:t>
+            </w:r>
           </w:p>
         </w:tc>
         <w:tc>
@@ -2858,6 +3078,18 @@
                 <w:rFonts w:ascii="Arial" w:hAnsi="Arial"/>
               </w:rPr>
             </w:pPr>
+            <w:r>
+              <w:rPr>
+                <w:rFonts w:ascii="Arial" w:hAnsi="Arial"/>
+              </w:rPr>
+              <w:t>A</w:t>
+            </w:r>
+            <w:r>
+              <w:rPr>
+                <w:rFonts w:ascii="Arial" w:hAnsi="Arial"/>
+              </w:rPr>
+              <w:t>esthetic and minimalist design</w:t>
+            </w:r>
           </w:p>
         </w:tc>
         <w:tc>
@@ -2870,6 +3102,12 @@
                 <w:rFonts w:ascii="Arial" w:hAnsi="Arial"/>
               </w:rPr>
             </w:pPr>
+            <w:r>
+              <w:rPr>
+                <w:rFonts w:ascii="Arial" w:hAnsi="Arial"/>
+              </w:rPr>
+              <w:t>1</w:t>
+            </w:r>
           </w:p>
         </w:tc>
         <w:tc>
@@ -2882,6 +3120,12 @@
                 <w:rFonts w:ascii="Arial" w:hAnsi="Arial"/>
               </w:rPr>
             </w:pPr>
+            <w:r>
+              <w:rPr>
+                <w:rFonts w:ascii="Arial" w:hAnsi="Arial"/>
+              </w:rPr>
+              <w:t>1</w:t>
+            </w:r>
           </w:p>
         </w:tc>
         <w:tc>
@@ -2894,6 +3138,12 @@
                 <w:rFonts w:ascii="Arial" w:hAnsi="Arial"/>
               </w:rPr>
             </w:pPr>
+            <w:r>
+              <w:rPr>
+                <w:rFonts w:ascii="Arial" w:hAnsi="Arial"/>
+              </w:rPr>
+              <w:t>4</w:t>
+            </w:r>
           </w:p>
         </w:tc>
         <w:tc>
@@ -2906,6 +3156,12 @@
                 <w:rFonts w:ascii="Arial" w:hAnsi="Arial"/>
               </w:rPr>
             </w:pPr>
+            <w:r>
+              <w:rPr>
+                <w:rFonts w:ascii="Arial" w:hAnsi="Arial"/>
+              </w:rPr>
+              <w:t>2</w:t>
+            </w:r>
           </w:p>
         </w:tc>
       </w:tr>
@@ -2946,6 +3202,215 @@
                 <w:rFonts w:ascii="Arial" w:hAnsi="Arial"/>
               </w:rPr>
             </w:pPr>
+            <w:r>
+              <w:rPr>
+                <w:rFonts w:ascii="Arial" w:hAnsi="Arial"/>
+              </w:rPr>
+              <w:t>The c</w:t>
+            </w:r>
+            <w:r>
+              <w:rPr>
+                <w:rFonts w:ascii="Arial" w:hAnsi="Arial"/>
+              </w:rPr>
+              <w:t xml:space="preserve">ontrols feel slightly </w:t>
+            </w:r>
+            <w:proofErr w:type="spellStart"/>
+            <w:r>
+              <w:rPr>
+                <w:rFonts w:ascii="Arial" w:hAnsi="Arial"/>
+              </w:rPr>
+              <w:t>laggy</w:t>
+            </w:r>
+            <w:proofErr w:type="spellEnd"/>
+            <w:r>
+              <w:rPr>
+                <w:rFonts w:ascii="Arial" w:hAnsi="Arial"/>
+              </w:rPr>
+              <w:t xml:space="preserve">/delayed. </w:t>
+            </w:r>
+            <w:r>
+              <w:rPr>
+                <w:rFonts w:ascii="Arial" w:hAnsi="Arial"/>
+              </w:rPr>
+              <w:t>There is a</w:t>
+            </w:r>
+            <w:r>
+              <w:rPr>
+                <w:rFonts w:ascii="Arial" w:hAnsi="Arial"/>
+              </w:rPr>
+              <w:t xml:space="preserve"> buffer</w:t>
+            </w:r>
+            <w:r>
+              <w:rPr>
+                <w:rFonts w:ascii="Arial" w:hAnsi="Arial"/>
+              </w:rPr>
+              <w:t>ed input.</w:t>
+            </w:r>
+            <w:r>
+              <w:rPr>
+                <w:rFonts w:ascii="Arial" w:hAnsi="Arial"/>
+              </w:rPr>
+              <w:t xml:space="preserve"> </w:t>
+            </w:r>
+            <w:r>
+              <w:rPr>
+                <w:rFonts w:ascii="Arial" w:hAnsi="Arial"/>
+              </w:rPr>
+              <w:t>I d</w:t>
+            </w:r>
+            <w:r>
+              <w:rPr>
+                <w:rFonts w:ascii="Arial" w:hAnsi="Arial"/>
+              </w:rPr>
+              <w:t xml:space="preserve">o not like how the </w:t>
+            </w:r>
+            <w:r>
+              <w:rPr>
+                <w:rFonts w:ascii="Arial" w:hAnsi="Arial"/>
+              </w:rPr>
+              <w:t>keypresses are saved (</w:t>
+            </w:r>
+            <w:proofErr w:type="gramStart"/>
+            <w:r>
+              <w:rPr>
+                <w:rFonts w:ascii="Arial" w:hAnsi="Arial"/>
+              </w:rPr>
+              <w:t>e.g.</w:t>
+            </w:r>
+            <w:proofErr w:type="gramEnd"/>
+            <w:r>
+              <w:rPr>
+                <w:rFonts w:ascii="Arial" w:hAnsi="Arial"/>
+              </w:rPr>
+              <w:t xml:space="preserve"> when down is pressed before Pac-Man can move down, the keypress is saved until Pac-Man can move down)</w:t>
+            </w:r>
+            <w:r>
+              <w:rPr>
+                <w:rFonts w:ascii="Arial" w:hAnsi="Arial"/>
+              </w:rPr>
+              <w:t xml:space="preserve">. </w:t>
+            </w:r>
+            <w:r>
+              <w:rPr>
+                <w:rFonts w:ascii="Arial" w:hAnsi="Arial"/>
+              </w:rPr>
+              <w:t>The movement could b</w:t>
+            </w:r>
+            <w:r>
+              <w:rPr>
+                <w:rFonts w:ascii="Arial" w:hAnsi="Arial"/>
+              </w:rPr>
+              <w:t xml:space="preserve">e snappier. </w:t>
+            </w:r>
+            <w:r>
+              <w:rPr>
+                <w:rFonts w:ascii="Arial" w:hAnsi="Arial"/>
+              </w:rPr>
+              <w:t>I would prefer it to handle like the game Snake</w:t>
+            </w:r>
+            <w:r>
+              <w:rPr>
+                <w:rFonts w:ascii="Arial" w:hAnsi="Arial"/>
+              </w:rPr>
+              <w:t>. Maybe</w:t>
+            </w:r>
+            <w:r>
+              <w:rPr>
+                <w:rFonts w:ascii="Arial" w:hAnsi="Arial"/>
+              </w:rPr>
+              <w:t xml:space="preserve"> the game could</w:t>
+            </w:r>
+            <w:r>
+              <w:rPr>
+                <w:rFonts w:ascii="Arial" w:hAnsi="Arial"/>
+              </w:rPr>
+              <w:t xml:space="preserve"> have the option to change how the controls </w:t>
+            </w:r>
+            <w:r>
+              <w:rPr>
+                <w:rFonts w:ascii="Arial" w:hAnsi="Arial"/>
+              </w:rPr>
+              <w:t>work</w:t>
+            </w:r>
+            <w:r>
+              <w:rPr>
+                <w:rFonts w:ascii="Arial" w:hAnsi="Arial"/>
+              </w:rPr>
+              <w:t>.</w:t>
+            </w:r>
+            <w:r>
+              <w:rPr>
+                <w:rFonts w:ascii="Arial" w:hAnsi="Arial"/>
+              </w:rPr>
+              <w:t xml:space="preserve"> I would like it to be easier to override the saved keypresses. Maybe this game could benefit from a ‘c</w:t>
+            </w:r>
+            <w:r>
+              <w:rPr>
+                <w:rFonts w:ascii="Arial" w:hAnsi="Arial"/>
+              </w:rPr>
+              <w:t>oyote time</w:t>
+            </w:r>
+            <w:r>
+              <w:rPr>
+                <w:rFonts w:ascii="Arial" w:hAnsi="Arial"/>
+              </w:rPr>
+              <w:t xml:space="preserve">’ where there is a small window to change direction before fully committing to a new direction. </w:t>
+            </w:r>
+            <w:r>
+              <w:rPr>
+                <w:rFonts w:ascii="Arial" w:hAnsi="Arial"/>
+              </w:rPr>
+              <w:t xml:space="preserve">Maybe </w:t>
+            </w:r>
+            <w:r>
+              <w:rPr>
+                <w:rFonts w:ascii="Arial" w:hAnsi="Arial"/>
+              </w:rPr>
+              <w:t xml:space="preserve">Pac-Man could </w:t>
+            </w:r>
+            <w:r>
+              <w:rPr>
+                <w:rFonts w:ascii="Arial" w:hAnsi="Arial"/>
+              </w:rPr>
+              <w:t xml:space="preserve">have </w:t>
+            </w:r>
+            <w:r>
+              <w:rPr>
+                <w:rFonts w:ascii="Arial" w:hAnsi="Arial"/>
+              </w:rPr>
+              <w:t xml:space="preserve">a </w:t>
+            </w:r>
+            <w:r>
+              <w:rPr>
+                <w:rFonts w:ascii="Arial" w:hAnsi="Arial"/>
+              </w:rPr>
+              <w:t xml:space="preserve">buffered input for </w:t>
+            </w:r>
+            <w:r>
+              <w:rPr>
+                <w:rFonts w:ascii="Arial" w:hAnsi="Arial"/>
+              </w:rPr>
+              <w:t xml:space="preserve">only </w:t>
+            </w:r>
+            <w:r>
+              <w:rPr>
+                <w:rFonts w:ascii="Arial" w:hAnsi="Arial"/>
+              </w:rPr>
+              <w:t xml:space="preserve">a few </w:t>
+            </w:r>
+            <w:r>
+              <w:rPr>
+                <w:rFonts w:ascii="Arial" w:hAnsi="Arial"/>
+              </w:rPr>
+              <w:t>milliseconds.</w:t>
+            </w:r>
+          </w:p>
+          <w:p>
+            <w:pPr>
+              <w:rPr>
+                <w:rFonts w:ascii="Arial" w:hAnsi="Arial"/>
+              </w:rPr>
+            </w:pPr>
           </w:p>
         </w:tc>
         <w:tc>
@@ -2958,6 +3423,12 @@
                 <w:rFonts w:ascii="Arial" w:hAnsi="Arial"/>
               </w:rPr>
             </w:pPr>
+            <w:r>
+              <w:rPr>
+                <w:rFonts w:ascii="Arial" w:hAnsi="Arial"/>
+              </w:rPr>
+              <w:t>User control and freedom</w:t>
+            </w:r>
           </w:p>
         </w:tc>
         <w:tc>
@@ -2970,6 +3441,12 @@
                 <w:rFonts w:ascii="Arial" w:hAnsi="Arial"/>
               </w:rPr>
             </w:pPr>
+            <w:r>
+              <w:rPr>
+                <w:rFonts w:ascii="Arial" w:hAnsi="Arial"/>
+              </w:rPr>
+              <w:t>3</w:t>
+            </w:r>
           </w:p>
         </w:tc>
         <w:tc>
@@ -2982,6 +3459,12 @@
                 <w:rFonts w:ascii="Arial" w:hAnsi="Arial"/>
               </w:rPr>
             </w:pPr>
+            <w:r>
+              <w:rPr>
+                <w:rFonts w:ascii="Arial" w:hAnsi="Arial"/>
+              </w:rPr>
+              <w:t>2</w:t>
+            </w:r>
           </w:p>
         </w:tc>
         <w:tc>
@@ -2994,6 +3477,12 @@
                 <w:rFonts w:ascii="Arial" w:hAnsi="Arial"/>
               </w:rPr>
             </w:pPr>
+            <w:r>
+              <w:rPr>
+                <w:rFonts w:ascii="Arial" w:hAnsi="Arial"/>
+              </w:rPr>
+              <w:t>2</w:t>
+            </w:r>
           </w:p>
         </w:tc>
         <w:tc>
@@ -3006,6 +3495,12 @@
                 <w:rFonts w:ascii="Arial" w:hAnsi="Arial"/>
               </w:rPr>
             </w:pPr>
+            <w:r>
+              <w:rPr>
+                <w:rFonts w:ascii="Arial" w:hAnsi="Arial"/>
+              </w:rPr>
+              <w:t>2</w:t>
+            </w:r>
           </w:p>
         </w:tc>
       </w:tr>
@@ -3046,6 +3541,32 @@
                 <w:rFonts w:ascii="Arial" w:hAnsi="Arial"/>
               </w:rPr>
             </w:pPr>
+            <w:r>
+              <w:rPr>
+                <w:rFonts w:ascii="Arial" w:hAnsi="Arial"/>
+              </w:rPr>
+              <w:lastRenderedPageBreak/>
+              <w:t xml:space="preserve">The game could be more interesting with teleportation </w:t>
+            </w:r>
+            <w:r>
+              <w:rPr>
+                <w:rFonts w:ascii="Arial" w:hAnsi="Arial"/>
+              </w:rPr>
+              <w:t xml:space="preserve">portals </w:t>
+            </w:r>
+            <w:r>
+              <w:rPr>
+                <w:rFonts w:ascii="Arial" w:hAnsi="Arial"/>
+              </w:rPr>
+              <w:t>in the map.</w:t>
+            </w:r>
+          </w:p>
+          <w:p>
+            <w:pPr>
+              <w:rPr>
+                <w:rFonts w:ascii="Arial" w:hAnsi="Arial"/>
+              </w:rPr>
+            </w:pPr>
           </w:p>
         </w:tc>
         <w:tc>
@@ -3058,6 +3579,13 @@
                 <w:rFonts w:ascii="Arial" w:hAnsi="Arial"/>
               </w:rPr>
             </w:pPr>
+            <w:r>
+              <w:rPr>
+                <w:rFonts w:ascii="Arial" w:hAnsi="Arial"/>
+              </w:rPr>
+              <w:lastRenderedPageBreak/>
+              <w:t>aesthetic and minimalist design</w:t>
+            </w:r>
           </w:p>
         </w:tc>
         <w:tc>
@@ -3070,6 +3598,12 @@
                 <w:rFonts w:ascii="Arial" w:hAnsi="Arial"/>
               </w:rPr>
             </w:pPr>
+            <w:r>
+              <w:rPr>
+                <w:rFonts w:ascii="Arial" w:hAnsi="Arial"/>
+              </w:rPr>
+              <w:t>2</w:t>
+            </w:r>
           </w:p>
         </w:tc>
         <w:tc>
@@ -3082,6 +3616,12 @@
                 <w:rFonts w:ascii="Arial" w:hAnsi="Arial"/>
               </w:rPr>
             </w:pPr>
+            <w:r>
+              <w:rPr>
+                <w:rFonts w:ascii="Arial" w:hAnsi="Arial"/>
+              </w:rPr>
+              <w:t>2</w:t>
+            </w:r>
           </w:p>
         </w:tc>
         <w:tc>
@@ -3094,6 +3634,12 @@
                 <w:rFonts w:ascii="Arial" w:hAnsi="Arial"/>
               </w:rPr>
             </w:pPr>
+            <w:r>
+              <w:rPr>
+                <w:rFonts w:ascii="Arial" w:hAnsi="Arial"/>
+              </w:rPr>
+              <w:t>0</w:t>
+            </w:r>
           </w:p>
         </w:tc>
         <w:tc>
@@ -3106,6 +3652,12 @@
                 <w:rFonts w:ascii="Arial" w:hAnsi="Arial"/>
               </w:rPr>
             </w:pPr>
+            <w:r>
+              <w:rPr>
+                <w:rFonts w:ascii="Arial" w:hAnsi="Arial"/>
+              </w:rPr>
+              <w:t>1</w:t>
+            </w:r>
           </w:p>
         </w:tc>
       </w:tr>

</xml_diff>